<commit_message>
Adding state diagram to personal sandbox & system test to group project
</commit_message>
<xml_diff>
--- a/Sandbox/David/UML/AlgebraSystemTesting.docx
+++ b/Sandbox/David/UML/AlgebraSystemTesting.docx
@@ -5,23 +5,26 @@
     <w:tbl>
       <w:tblPr>
         <w:tblStyle w:val="TableGrid"/>
-        <w:tblW w:w="8856" w:type="dxa"/>
+        <w:tblW w:w="13284" w:type="dxa"/>
         <w:tblLayout w:type="fixed"/>
         <w:tblLook w:val="04A0" w:firstRow="1" w:lastRow="0" w:firstColumn="1" w:lastColumn="0" w:noHBand="0" w:noVBand="1"/>
       </w:tblPr>
       <w:tblGrid>
-        <w:gridCol w:w="1028"/>
-        <w:gridCol w:w="1410"/>
-        <w:gridCol w:w="1223"/>
-        <w:gridCol w:w="677"/>
-        <w:gridCol w:w="742"/>
-        <w:gridCol w:w="698"/>
-        <w:gridCol w:w="3078"/>
+        <w:gridCol w:w="625"/>
+        <w:gridCol w:w="1800"/>
+        <w:gridCol w:w="5310"/>
+        <w:gridCol w:w="630"/>
+        <w:gridCol w:w="720"/>
+        <w:gridCol w:w="990"/>
+        <w:gridCol w:w="3209"/>
       </w:tblGrid>
       <w:tr>
-        <w:tc>
-          <w:tcPr>
-            <w:tcW w:w="8856" w:type="dxa"/>
+        <w:trPr>
+          <w:trHeight w:val="655"/>
+        </w:trPr>
+        <w:tc>
+          <w:tcPr>
+            <w:tcW w:w="13284" w:type="dxa"/>
             <w:gridSpan w:val="7"/>
             <w:shd w:val="clear" w:color="auto" w:fill="BFBFBF" w:themeFill="background1" w:themeFillShade="BF"/>
           </w:tcPr>
@@ -36,9 +39,12 @@
         </w:tc>
       </w:tr>
       <w:tr>
-        <w:tc>
-          <w:tcPr>
-            <w:tcW w:w="2438" w:type="dxa"/>
+        <w:trPr>
+          <w:trHeight w:val="420"/>
+        </w:trPr>
+        <w:tc>
+          <w:tcPr>
+            <w:tcW w:w="2425" w:type="dxa"/>
             <w:gridSpan w:val="2"/>
             <w:shd w:val="clear" w:color="auto" w:fill="BFBFBF" w:themeFill="background1" w:themeFillShade="BF"/>
           </w:tcPr>
@@ -60,7 +66,7 @@
         </w:tc>
         <w:tc>
           <w:tcPr>
-            <w:tcW w:w="6418" w:type="dxa"/>
+            <w:tcW w:w="10859" w:type="dxa"/>
             <w:gridSpan w:val="5"/>
             <w:shd w:val="clear" w:color="auto" w:fill="BFBFBF" w:themeFill="background1" w:themeFillShade="BF"/>
           </w:tcPr>
@@ -82,9 +88,12 @@
         </w:tc>
       </w:tr>
       <w:tr>
-        <w:tc>
-          <w:tcPr>
-            <w:tcW w:w="2438" w:type="dxa"/>
+        <w:trPr>
+          <w:trHeight w:val="420"/>
+        </w:trPr>
+        <w:tc>
+          <w:tcPr>
+            <w:tcW w:w="2425" w:type="dxa"/>
             <w:gridSpan w:val="2"/>
             <w:shd w:val="clear" w:color="auto" w:fill="BFBFBF" w:themeFill="background1" w:themeFillShade="BF"/>
           </w:tcPr>
@@ -106,7 +115,7 @@
         </w:tc>
         <w:tc>
           <w:tcPr>
-            <w:tcW w:w="6418" w:type="dxa"/>
+            <w:tcW w:w="10859" w:type="dxa"/>
             <w:gridSpan w:val="5"/>
             <w:shd w:val="clear" w:color="auto" w:fill="BFBFBF" w:themeFill="background1" w:themeFillShade="BF"/>
           </w:tcPr>
@@ -142,9 +151,12 @@
         </w:tc>
       </w:tr>
       <w:tr>
-        <w:tc>
-          <w:tcPr>
-            <w:tcW w:w="2438" w:type="dxa"/>
+        <w:trPr>
+          <w:trHeight w:val="420"/>
+        </w:trPr>
+        <w:tc>
+          <w:tcPr>
+            <w:tcW w:w="2425" w:type="dxa"/>
             <w:gridSpan w:val="2"/>
             <w:shd w:val="clear" w:color="auto" w:fill="BFBFBF" w:themeFill="background1" w:themeFillShade="BF"/>
           </w:tcPr>
@@ -166,7 +178,7 @@
         </w:tc>
         <w:tc>
           <w:tcPr>
-            <w:tcW w:w="1223" w:type="dxa"/>
+            <w:tcW w:w="5310" w:type="dxa"/>
             <w:shd w:val="clear" w:color="auto" w:fill="BFBFBF" w:themeFill="background1" w:themeFillShade="BF"/>
           </w:tcPr>
           <w:p>
@@ -183,13 +195,11 @@
               </w:rPr>
               <w:t>David</w:t>
             </w:r>
-            <w:bookmarkStart w:id="0" w:name="_GoBack"/>
-            <w:bookmarkEnd w:id="0"/>
-          </w:p>
-        </w:tc>
-        <w:tc>
-          <w:tcPr>
-            <w:tcW w:w="677" w:type="dxa"/>
+          </w:p>
+        </w:tc>
+        <w:tc>
+          <w:tcPr>
+            <w:tcW w:w="630" w:type="dxa"/>
             <w:shd w:val="clear" w:color="auto" w:fill="BFBFBF" w:themeFill="background1" w:themeFillShade="BF"/>
           </w:tcPr>
           <w:p>
@@ -203,7 +213,7 @@
         </w:tc>
         <w:tc>
           <w:tcPr>
-            <w:tcW w:w="742" w:type="dxa"/>
+            <w:tcW w:w="720" w:type="dxa"/>
             <w:shd w:val="clear" w:color="auto" w:fill="BFBFBF" w:themeFill="background1" w:themeFillShade="BF"/>
           </w:tcPr>
           <w:p>
@@ -224,7 +234,7 @@
         </w:tc>
         <w:tc>
           <w:tcPr>
-            <w:tcW w:w="698" w:type="dxa"/>
+            <w:tcW w:w="990" w:type="dxa"/>
             <w:shd w:val="clear" w:color="auto" w:fill="BFBFBF" w:themeFill="background1" w:themeFillShade="BF"/>
           </w:tcPr>
           <w:p>
@@ -245,7 +255,7 @@
         </w:tc>
         <w:tc>
           <w:tcPr>
-            <w:tcW w:w="3078" w:type="dxa"/>
+            <w:tcW w:w="3209" w:type="dxa"/>
             <w:shd w:val="clear" w:color="auto" w:fill="BFBFBF" w:themeFill="background1" w:themeFillShade="BF"/>
           </w:tcPr>
           <w:p>
@@ -259,9 +269,12 @@
         </w:tc>
       </w:tr>
       <w:tr>
-        <w:tc>
-          <w:tcPr>
-            <w:tcW w:w="1028" w:type="dxa"/>
+        <w:trPr>
+          <w:trHeight w:val="420"/>
+        </w:trPr>
+        <w:tc>
+          <w:tcPr>
+            <w:tcW w:w="625" w:type="dxa"/>
             <w:shd w:val="clear" w:color="auto" w:fill="BFBFBF" w:themeFill="background1" w:themeFillShade="BF"/>
           </w:tcPr>
           <w:p>
@@ -275,7 +288,7 @@
         </w:tc>
         <w:tc>
           <w:tcPr>
-            <w:tcW w:w="1410" w:type="dxa"/>
+            <w:tcW w:w="1800" w:type="dxa"/>
             <w:shd w:val="clear" w:color="auto" w:fill="BFBFBF" w:themeFill="background1" w:themeFillShade="BF"/>
           </w:tcPr>
           <w:p>
@@ -289,7 +302,7 @@
         </w:tc>
         <w:tc>
           <w:tcPr>
-            <w:tcW w:w="1223" w:type="dxa"/>
+            <w:tcW w:w="5310" w:type="dxa"/>
             <w:shd w:val="clear" w:color="auto" w:fill="BFBFBF" w:themeFill="background1" w:themeFillShade="BF"/>
           </w:tcPr>
           <w:p>
@@ -303,7 +316,7 @@
         </w:tc>
         <w:tc>
           <w:tcPr>
-            <w:tcW w:w="677" w:type="dxa"/>
+            <w:tcW w:w="630" w:type="dxa"/>
             <w:shd w:val="clear" w:color="auto" w:fill="BFBFBF" w:themeFill="background1" w:themeFillShade="BF"/>
           </w:tcPr>
           <w:p>
@@ -317,7 +330,7 @@
         </w:tc>
         <w:tc>
           <w:tcPr>
-            <w:tcW w:w="742" w:type="dxa"/>
+            <w:tcW w:w="720" w:type="dxa"/>
             <w:shd w:val="clear" w:color="auto" w:fill="BFBFBF" w:themeFill="background1" w:themeFillShade="BF"/>
           </w:tcPr>
           <w:p>
@@ -338,7 +351,7 @@
         </w:tc>
         <w:tc>
           <w:tcPr>
-            <w:tcW w:w="698" w:type="dxa"/>
+            <w:tcW w:w="990" w:type="dxa"/>
             <w:shd w:val="clear" w:color="auto" w:fill="BFBFBF" w:themeFill="background1" w:themeFillShade="BF"/>
           </w:tcPr>
           <w:p>
@@ -359,7 +372,7 @@
         </w:tc>
         <w:tc>
           <w:tcPr>
-            <w:tcW w:w="3078" w:type="dxa"/>
+            <w:tcW w:w="3209" w:type="dxa"/>
             <w:shd w:val="clear" w:color="auto" w:fill="BFBFBF" w:themeFill="background1" w:themeFillShade="BF"/>
           </w:tcPr>
           <w:p>
@@ -373,9 +386,12 @@
         </w:tc>
       </w:tr>
       <w:tr>
-        <w:tc>
-          <w:tcPr>
-            <w:tcW w:w="1028" w:type="dxa"/>
+        <w:trPr>
+          <w:trHeight w:val="842"/>
+        </w:trPr>
+        <w:tc>
+          <w:tcPr>
+            <w:tcW w:w="625" w:type="dxa"/>
             <w:shd w:val="clear" w:color="auto" w:fill="808080" w:themeFill="background1" w:themeFillShade="80"/>
           </w:tcPr>
           <w:p>
@@ -396,7 +412,7 @@
         </w:tc>
         <w:tc>
           <w:tcPr>
-            <w:tcW w:w="1410" w:type="dxa"/>
+            <w:tcW w:w="1800" w:type="dxa"/>
           </w:tcPr>
           <w:p>
             <w:pPr>
@@ -418,7 +434,7 @@
         </w:tc>
         <w:tc>
           <w:tcPr>
-            <w:tcW w:w="1223" w:type="dxa"/>
+            <w:tcW w:w="5310" w:type="dxa"/>
           </w:tcPr>
           <w:p>
             <w:pPr>
@@ -440,7 +456,7 @@
         </w:tc>
         <w:tc>
           <w:tcPr>
-            <w:tcW w:w="677" w:type="dxa"/>
+            <w:tcW w:w="630" w:type="dxa"/>
           </w:tcPr>
           <w:p>
             <w:pPr>
@@ -462,7 +478,7 @@
         </w:tc>
         <w:tc>
           <w:tcPr>
-            <w:tcW w:w="742" w:type="dxa"/>
+            <w:tcW w:w="720" w:type="dxa"/>
           </w:tcPr>
           <w:p>
             <w:pPr>
@@ -484,7 +500,7 @@
         </w:tc>
         <w:tc>
           <w:tcPr>
-            <w:tcW w:w="698" w:type="dxa"/>
+            <w:tcW w:w="990" w:type="dxa"/>
           </w:tcPr>
           <w:p>
             <w:pPr>
@@ -506,7 +522,7 @@
         </w:tc>
         <w:tc>
           <w:tcPr>
-            <w:tcW w:w="3078" w:type="dxa"/>
+            <w:tcW w:w="3209" w:type="dxa"/>
           </w:tcPr>
           <w:p>
             <w:pPr>
@@ -528,9 +544,12 @@
         </w:tc>
       </w:tr>
       <w:tr>
-        <w:tc>
-          <w:tcPr>
-            <w:tcW w:w="1028" w:type="dxa"/>
+        <w:trPr>
+          <w:trHeight w:val="842"/>
+        </w:trPr>
+        <w:tc>
+          <w:tcPr>
+            <w:tcW w:w="625" w:type="dxa"/>
             <w:shd w:val="clear" w:color="auto" w:fill="808080" w:themeFill="background1" w:themeFillShade="80"/>
           </w:tcPr>
           <w:p>
@@ -551,7 +570,7 @@
         </w:tc>
         <w:tc>
           <w:tcPr>
-            <w:tcW w:w="1410" w:type="dxa"/>
+            <w:tcW w:w="1800" w:type="dxa"/>
           </w:tcPr>
           <w:p>
             <w:pPr>
@@ -571,66 +590,90 @@
         </w:tc>
         <w:tc>
           <w:tcPr>
-            <w:tcW w:w="1223" w:type="dxa"/>
-          </w:tcPr>
-          <w:p>
-            <w:pPr>
-              <w:rPr>
-                <w:sz w:val="16"/>
-                <w:szCs w:val="16"/>
-              </w:rPr>
-            </w:pPr>
-            <w:r>
-              <w:rPr>
-                <w:sz w:val="16"/>
-                <w:szCs w:val="16"/>
-              </w:rPr>
-              <w:t>Can see the icon</w:t>
-            </w:r>
-          </w:p>
-        </w:tc>
-        <w:tc>
-          <w:tcPr>
-            <w:tcW w:w="677" w:type="dxa"/>
-          </w:tcPr>
-          <w:p>
-            <w:pPr>
-              <w:rPr>
-                <w:sz w:val="16"/>
-                <w:szCs w:val="16"/>
-              </w:rPr>
-            </w:pPr>
-          </w:p>
-        </w:tc>
-        <w:tc>
-          <w:tcPr>
-            <w:tcW w:w="742" w:type="dxa"/>
-          </w:tcPr>
-          <w:p>
-            <w:pPr>
-              <w:rPr>
-                <w:sz w:val="16"/>
-                <w:szCs w:val="16"/>
-              </w:rPr>
-            </w:pPr>
-          </w:p>
-        </w:tc>
-        <w:tc>
-          <w:tcPr>
-            <w:tcW w:w="698" w:type="dxa"/>
-          </w:tcPr>
-          <w:p>
-            <w:pPr>
-              <w:rPr>
-                <w:sz w:val="16"/>
-                <w:szCs w:val="16"/>
-              </w:rPr>
-            </w:pPr>
-          </w:p>
-        </w:tc>
-        <w:tc>
-          <w:tcPr>
-            <w:tcW w:w="3078" w:type="dxa"/>
+            <w:tcW w:w="5310" w:type="dxa"/>
+          </w:tcPr>
+          <w:p>
+            <w:pPr>
+              <w:jc w:val="center"/>
+              <w:rPr>
+                <w:sz w:val="16"/>
+                <w:szCs w:val="16"/>
+              </w:rPr>
+            </w:pPr>
+            <w:r>
+              <w:rPr>
+                <w:sz w:val="16"/>
+                <w:szCs w:val="16"/>
+              </w:rPr>
+              <w:pict w14:anchorId="3FB05F6C">
+                <v:shapetype id="_x0000_t75" coordsize="21600,21600" o:spt="75" o:preferrelative="t" path="m@4@5l@4@11@9@11@9@5xe" filled="f" stroked="f">
+                  <v:stroke joinstyle="miter"/>
+                  <v:formulas>
+                    <v:f eqn="if lineDrawn pixelLineWidth 0"/>
+                    <v:f eqn="sum @0 1 0"/>
+                    <v:f eqn="sum 0 0 @1"/>
+                    <v:f eqn="prod @2 1 2"/>
+                    <v:f eqn="prod @3 21600 pixelWidth"/>
+                    <v:f eqn="prod @3 21600 pixelHeight"/>
+                    <v:f eqn="sum @0 0 1"/>
+                    <v:f eqn="prod @6 1 2"/>
+                    <v:f eqn="prod @7 21600 pixelWidth"/>
+                    <v:f eqn="sum @8 21600 0"/>
+                    <v:f eqn="prod @7 21600 pixelHeight"/>
+                    <v:f eqn="sum @10 21600 0"/>
+                  </v:formulas>
+                  <v:path o:extrusionok="f" gradientshapeok="t" o:connecttype="rect"/>
+                  <o:lock v:ext="edit" aspectratio="t"/>
+                </v:shapetype>
+                <v:shape id="_x0000_i1213" type="#_x0000_t75" style="width:138.4pt;height:261.8pt">
+                  <v:imagedata r:id="rId5" o:title="System Level Wireframe student connect - iOS-1"/>
+                </v:shape>
+              </w:pict>
+            </w:r>
+          </w:p>
+        </w:tc>
+        <w:tc>
+          <w:tcPr>
+            <w:tcW w:w="630" w:type="dxa"/>
+          </w:tcPr>
+          <w:p>
+            <w:pPr>
+              <w:rPr>
+                <w:sz w:val="16"/>
+                <w:szCs w:val="16"/>
+              </w:rPr>
+            </w:pPr>
+          </w:p>
+        </w:tc>
+        <w:tc>
+          <w:tcPr>
+            <w:tcW w:w="720" w:type="dxa"/>
+          </w:tcPr>
+          <w:p>
+            <w:pPr>
+              <w:rPr>
+                <w:sz w:val="16"/>
+                <w:szCs w:val="16"/>
+              </w:rPr>
+            </w:pPr>
+          </w:p>
+        </w:tc>
+        <w:tc>
+          <w:tcPr>
+            <w:tcW w:w="990" w:type="dxa"/>
+          </w:tcPr>
+          <w:p>
+            <w:pPr>
+              <w:rPr>
+                <w:sz w:val="16"/>
+                <w:szCs w:val="16"/>
+              </w:rPr>
+            </w:pPr>
+          </w:p>
+        </w:tc>
+        <w:tc>
+          <w:tcPr>
+            <w:tcW w:w="3209" w:type="dxa"/>
           </w:tcPr>
           <w:p>
             <w:pPr>
@@ -643,9 +686,12 @@
         </w:tc>
       </w:tr>
       <w:tr>
-        <w:tc>
-          <w:tcPr>
-            <w:tcW w:w="1028" w:type="dxa"/>
+        <w:trPr>
+          <w:trHeight w:val="2478"/>
+        </w:trPr>
+        <w:tc>
+          <w:tcPr>
+            <w:tcW w:w="625" w:type="dxa"/>
             <w:shd w:val="clear" w:color="auto" w:fill="808080" w:themeFill="background1" w:themeFillShade="80"/>
           </w:tcPr>
           <w:p>
@@ -660,13 +706,14 @@
                 <w:sz w:val="16"/>
                 <w:szCs w:val="16"/>
               </w:rPr>
+              <w:lastRenderedPageBreak/>
               <w:t>2</w:t>
             </w:r>
           </w:p>
         </w:tc>
         <w:tc>
           <w:tcPr>
-            <w:tcW w:w="1410" w:type="dxa"/>
+            <w:tcW w:w="1800" w:type="dxa"/>
           </w:tcPr>
           <w:p>
             <w:pPr>
@@ -686,95 +733,91 @@
         </w:tc>
         <w:tc>
           <w:tcPr>
-            <w:tcW w:w="1223" w:type="dxa"/>
-          </w:tcPr>
-          <w:p>
-            <w:pPr>
-              <w:rPr>
-                <w:sz w:val="16"/>
-                <w:szCs w:val="16"/>
-              </w:rPr>
-            </w:pPr>
-            <w:r>
-              <w:rPr>
-                <w:sz w:val="16"/>
-                <w:szCs w:val="16"/>
-              </w:rPr>
-              <w:t xml:space="preserve">Can see </w:t>
-            </w:r>
-            <w:r>
-              <w:rPr>
-                <w:sz w:val="16"/>
-                <w:szCs w:val="16"/>
-              </w:rPr>
-              <w:t>pictures of algebra in daily life</w:t>
-            </w:r>
-            <w:r>
-              <w:rPr>
-                <w:sz w:val="16"/>
-                <w:szCs w:val="16"/>
-              </w:rPr>
-              <w:t xml:space="preserve"> and a picture of an example proof</w:t>
-            </w:r>
-          </w:p>
-        </w:tc>
-        <w:tc>
-          <w:tcPr>
-            <w:tcW w:w="677" w:type="dxa"/>
-          </w:tcPr>
-          <w:p>
-            <w:pPr>
-              <w:rPr>
-                <w:sz w:val="16"/>
-                <w:szCs w:val="16"/>
-              </w:rPr>
-            </w:pPr>
-          </w:p>
-        </w:tc>
-        <w:tc>
-          <w:tcPr>
-            <w:tcW w:w="742" w:type="dxa"/>
-          </w:tcPr>
-          <w:p>
-            <w:pPr>
-              <w:rPr>
-                <w:sz w:val="16"/>
-                <w:szCs w:val="16"/>
-              </w:rPr>
-            </w:pPr>
-          </w:p>
-        </w:tc>
-        <w:tc>
-          <w:tcPr>
-            <w:tcW w:w="698" w:type="dxa"/>
-          </w:tcPr>
-          <w:p>
-            <w:pPr>
-              <w:rPr>
-                <w:sz w:val="16"/>
-                <w:szCs w:val="16"/>
-              </w:rPr>
-            </w:pPr>
-          </w:p>
-        </w:tc>
-        <w:tc>
-          <w:tcPr>
-            <w:tcW w:w="3078" w:type="dxa"/>
-          </w:tcPr>
-          <w:p>
-            <w:pPr>
-              <w:rPr>
-                <w:sz w:val="16"/>
-                <w:szCs w:val="16"/>
-              </w:rPr>
-            </w:pPr>
-          </w:p>
-        </w:tc>
+            <w:tcW w:w="5310" w:type="dxa"/>
+          </w:tcPr>
+          <w:p>
+            <w:pPr>
+              <w:jc w:val="center"/>
+              <w:rPr>
+                <w:sz w:val="16"/>
+                <w:szCs w:val="16"/>
+              </w:rPr>
+            </w:pPr>
+            <w:r>
+              <w:rPr>
+                <w:sz w:val="16"/>
+                <w:szCs w:val="16"/>
+              </w:rPr>
+              <w:pict w14:anchorId="135085AF">
+                <v:shape id="_x0000_i1214" type="#_x0000_t75" style="width:135.6pt;height:261.8pt">
+                  <v:imagedata r:id="rId6" o:title="System Level Wireframe student connect - iOS-3"/>
+                </v:shape>
+              </w:pict>
+            </w:r>
+          </w:p>
+        </w:tc>
+        <w:tc>
+          <w:tcPr>
+            <w:tcW w:w="630" w:type="dxa"/>
+          </w:tcPr>
+          <w:p>
+            <w:pPr>
+              <w:rPr>
+                <w:sz w:val="16"/>
+                <w:szCs w:val="16"/>
+              </w:rPr>
+            </w:pPr>
+          </w:p>
+        </w:tc>
+        <w:tc>
+          <w:tcPr>
+            <w:tcW w:w="720" w:type="dxa"/>
+          </w:tcPr>
+          <w:p>
+            <w:pPr>
+              <w:rPr>
+                <w:sz w:val="16"/>
+                <w:szCs w:val="16"/>
+              </w:rPr>
+            </w:pPr>
+          </w:p>
+        </w:tc>
+        <w:tc>
+          <w:tcPr>
+            <w:tcW w:w="990" w:type="dxa"/>
+          </w:tcPr>
+          <w:p>
+            <w:pPr>
+              <w:rPr>
+                <w:sz w:val="16"/>
+                <w:szCs w:val="16"/>
+              </w:rPr>
+            </w:pPr>
+          </w:p>
+        </w:tc>
+        <w:tc>
+          <w:tcPr>
+            <w:tcW w:w="3209" w:type="dxa"/>
+          </w:tcPr>
+          <w:p>
+            <w:pPr>
+              <w:rPr>
+                <w:sz w:val="16"/>
+                <w:szCs w:val="16"/>
+              </w:rPr>
+            </w:pPr>
+          </w:p>
+        </w:tc>
+        <w:bookmarkStart w:id="0" w:name="_GoBack"/>
+        <w:bookmarkEnd w:id="0"/>
       </w:tr>
       <w:tr>
-        <w:tc>
-          <w:tcPr>
-            <w:tcW w:w="1028" w:type="dxa"/>
+        <w:trPr>
+          <w:trHeight w:val="420"/>
+        </w:trPr>
+        <w:tc>
+          <w:tcPr>
+            <w:tcW w:w="625" w:type="dxa"/>
             <w:shd w:val="clear" w:color="auto" w:fill="808080" w:themeFill="background1" w:themeFillShade="80"/>
           </w:tcPr>
           <w:p>
@@ -795,72 +838,72 @@
         </w:tc>
         <w:tc>
           <w:tcPr>
-            <w:tcW w:w="1410" w:type="dxa"/>
-          </w:tcPr>
-          <w:p>
-            <w:pPr>
-              <w:rPr>
-                <w:sz w:val="16"/>
-                <w:szCs w:val="16"/>
-              </w:rPr>
-            </w:pPr>
-          </w:p>
-        </w:tc>
-        <w:tc>
-          <w:tcPr>
-            <w:tcW w:w="1223" w:type="dxa"/>
-          </w:tcPr>
-          <w:p>
-            <w:pPr>
-              <w:rPr>
-                <w:sz w:val="16"/>
-                <w:szCs w:val="16"/>
-              </w:rPr>
-            </w:pPr>
-          </w:p>
-        </w:tc>
-        <w:tc>
-          <w:tcPr>
-            <w:tcW w:w="677" w:type="dxa"/>
-          </w:tcPr>
-          <w:p>
-            <w:pPr>
-              <w:rPr>
-                <w:sz w:val="16"/>
-                <w:szCs w:val="16"/>
-              </w:rPr>
-            </w:pPr>
-          </w:p>
-        </w:tc>
-        <w:tc>
-          <w:tcPr>
-            <w:tcW w:w="742" w:type="dxa"/>
-          </w:tcPr>
-          <w:p>
-            <w:pPr>
-              <w:rPr>
-                <w:sz w:val="16"/>
-                <w:szCs w:val="16"/>
-              </w:rPr>
-            </w:pPr>
-          </w:p>
-        </w:tc>
-        <w:tc>
-          <w:tcPr>
-            <w:tcW w:w="698" w:type="dxa"/>
-          </w:tcPr>
-          <w:p>
-            <w:pPr>
-              <w:rPr>
-                <w:sz w:val="16"/>
-                <w:szCs w:val="16"/>
-              </w:rPr>
-            </w:pPr>
-          </w:p>
-        </w:tc>
-        <w:tc>
-          <w:tcPr>
-            <w:tcW w:w="3078" w:type="dxa"/>
+            <w:tcW w:w="1800" w:type="dxa"/>
+          </w:tcPr>
+          <w:p>
+            <w:pPr>
+              <w:rPr>
+                <w:sz w:val="16"/>
+                <w:szCs w:val="16"/>
+              </w:rPr>
+            </w:pPr>
+          </w:p>
+        </w:tc>
+        <w:tc>
+          <w:tcPr>
+            <w:tcW w:w="5310" w:type="dxa"/>
+          </w:tcPr>
+          <w:p>
+            <w:pPr>
+              <w:rPr>
+                <w:sz w:val="16"/>
+                <w:szCs w:val="16"/>
+              </w:rPr>
+            </w:pPr>
+          </w:p>
+        </w:tc>
+        <w:tc>
+          <w:tcPr>
+            <w:tcW w:w="630" w:type="dxa"/>
+          </w:tcPr>
+          <w:p>
+            <w:pPr>
+              <w:rPr>
+                <w:sz w:val="16"/>
+                <w:szCs w:val="16"/>
+              </w:rPr>
+            </w:pPr>
+          </w:p>
+        </w:tc>
+        <w:tc>
+          <w:tcPr>
+            <w:tcW w:w="720" w:type="dxa"/>
+          </w:tcPr>
+          <w:p>
+            <w:pPr>
+              <w:rPr>
+                <w:sz w:val="16"/>
+                <w:szCs w:val="16"/>
+              </w:rPr>
+            </w:pPr>
+          </w:p>
+        </w:tc>
+        <w:tc>
+          <w:tcPr>
+            <w:tcW w:w="990" w:type="dxa"/>
+          </w:tcPr>
+          <w:p>
+            <w:pPr>
+              <w:rPr>
+                <w:sz w:val="16"/>
+                <w:szCs w:val="16"/>
+              </w:rPr>
+            </w:pPr>
+          </w:p>
+        </w:tc>
+        <w:tc>
+          <w:tcPr>
+            <w:tcW w:w="3209" w:type="dxa"/>
           </w:tcPr>
           <w:p>
             <w:pPr>
@@ -873,9 +916,12 @@
         </w:tc>
       </w:tr>
       <w:tr>
-        <w:tc>
-          <w:tcPr>
-            <w:tcW w:w="1028" w:type="dxa"/>
+        <w:trPr>
+          <w:trHeight w:val="420"/>
+        </w:trPr>
+        <w:tc>
+          <w:tcPr>
+            <w:tcW w:w="625" w:type="dxa"/>
             <w:shd w:val="clear" w:color="auto" w:fill="808080" w:themeFill="background1" w:themeFillShade="80"/>
           </w:tcPr>
           <w:p>
@@ -896,72 +942,72 @@
         </w:tc>
         <w:tc>
           <w:tcPr>
-            <w:tcW w:w="1410" w:type="dxa"/>
-          </w:tcPr>
-          <w:p>
-            <w:pPr>
-              <w:rPr>
-                <w:sz w:val="16"/>
-                <w:szCs w:val="16"/>
-              </w:rPr>
-            </w:pPr>
-          </w:p>
-        </w:tc>
-        <w:tc>
-          <w:tcPr>
-            <w:tcW w:w="1223" w:type="dxa"/>
-          </w:tcPr>
-          <w:p>
-            <w:pPr>
-              <w:rPr>
-                <w:sz w:val="16"/>
-                <w:szCs w:val="16"/>
-              </w:rPr>
-            </w:pPr>
-          </w:p>
-        </w:tc>
-        <w:tc>
-          <w:tcPr>
-            <w:tcW w:w="677" w:type="dxa"/>
-          </w:tcPr>
-          <w:p>
-            <w:pPr>
-              <w:rPr>
-                <w:sz w:val="16"/>
-                <w:szCs w:val="16"/>
-              </w:rPr>
-            </w:pPr>
-          </w:p>
-        </w:tc>
-        <w:tc>
-          <w:tcPr>
-            <w:tcW w:w="742" w:type="dxa"/>
-          </w:tcPr>
-          <w:p>
-            <w:pPr>
-              <w:rPr>
-                <w:sz w:val="16"/>
-                <w:szCs w:val="16"/>
-              </w:rPr>
-            </w:pPr>
-          </w:p>
-        </w:tc>
-        <w:tc>
-          <w:tcPr>
-            <w:tcW w:w="698" w:type="dxa"/>
-          </w:tcPr>
-          <w:p>
-            <w:pPr>
-              <w:rPr>
-                <w:sz w:val="16"/>
-                <w:szCs w:val="16"/>
-              </w:rPr>
-            </w:pPr>
-          </w:p>
-        </w:tc>
-        <w:tc>
-          <w:tcPr>
-            <w:tcW w:w="3078" w:type="dxa"/>
+            <w:tcW w:w="1800" w:type="dxa"/>
+          </w:tcPr>
+          <w:p>
+            <w:pPr>
+              <w:rPr>
+                <w:sz w:val="16"/>
+                <w:szCs w:val="16"/>
+              </w:rPr>
+            </w:pPr>
+          </w:p>
+        </w:tc>
+        <w:tc>
+          <w:tcPr>
+            <w:tcW w:w="5310" w:type="dxa"/>
+          </w:tcPr>
+          <w:p>
+            <w:pPr>
+              <w:rPr>
+                <w:sz w:val="16"/>
+                <w:szCs w:val="16"/>
+              </w:rPr>
+            </w:pPr>
+          </w:p>
+        </w:tc>
+        <w:tc>
+          <w:tcPr>
+            <w:tcW w:w="630" w:type="dxa"/>
+          </w:tcPr>
+          <w:p>
+            <w:pPr>
+              <w:rPr>
+                <w:sz w:val="16"/>
+                <w:szCs w:val="16"/>
+              </w:rPr>
+            </w:pPr>
+          </w:p>
+        </w:tc>
+        <w:tc>
+          <w:tcPr>
+            <w:tcW w:w="720" w:type="dxa"/>
+          </w:tcPr>
+          <w:p>
+            <w:pPr>
+              <w:rPr>
+                <w:sz w:val="16"/>
+                <w:szCs w:val="16"/>
+              </w:rPr>
+            </w:pPr>
+          </w:p>
+        </w:tc>
+        <w:tc>
+          <w:tcPr>
+            <w:tcW w:w="990" w:type="dxa"/>
+          </w:tcPr>
+          <w:p>
+            <w:pPr>
+              <w:rPr>
+                <w:sz w:val="16"/>
+                <w:szCs w:val="16"/>
+              </w:rPr>
+            </w:pPr>
+          </w:p>
+        </w:tc>
+        <w:tc>
+          <w:tcPr>
+            <w:tcW w:w="3209" w:type="dxa"/>
           </w:tcPr>
           <w:p>
             <w:pPr>
@@ -974,9 +1020,12 @@
         </w:tc>
       </w:tr>
       <w:tr>
-        <w:tc>
-          <w:tcPr>
-            <w:tcW w:w="1028" w:type="dxa"/>
+        <w:trPr>
+          <w:trHeight w:val="467"/>
+        </w:trPr>
+        <w:tc>
+          <w:tcPr>
+            <w:tcW w:w="625" w:type="dxa"/>
             <w:shd w:val="clear" w:color="auto" w:fill="808080" w:themeFill="background1" w:themeFillShade="80"/>
           </w:tcPr>
           <w:p>
@@ -997,72 +1046,72 @@
         </w:tc>
         <w:tc>
           <w:tcPr>
-            <w:tcW w:w="1410" w:type="dxa"/>
-          </w:tcPr>
-          <w:p>
-            <w:pPr>
-              <w:rPr>
-                <w:sz w:val="16"/>
-                <w:szCs w:val="16"/>
-              </w:rPr>
-            </w:pPr>
-          </w:p>
-        </w:tc>
-        <w:tc>
-          <w:tcPr>
-            <w:tcW w:w="1223" w:type="dxa"/>
-          </w:tcPr>
-          <w:p>
-            <w:pPr>
-              <w:rPr>
-                <w:sz w:val="16"/>
-                <w:szCs w:val="16"/>
-              </w:rPr>
-            </w:pPr>
-          </w:p>
-        </w:tc>
-        <w:tc>
-          <w:tcPr>
-            <w:tcW w:w="677" w:type="dxa"/>
-          </w:tcPr>
-          <w:p>
-            <w:pPr>
-              <w:rPr>
-                <w:sz w:val="16"/>
-                <w:szCs w:val="16"/>
-              </w:rPr>
-            </w:pPr>
-          </w:p>
-        </w:tc>
-        <w:tc>
-          <w:tcPr>
-            <w:tcW w:w="742" w:type="dxa"/>
-          </w:tcPr>
-          <w:p>
-            <w:pPr>
-              <w:rPr>
-                <w:sz w:val="16"/>
-                <w:szCs w:val="16"/>
-              </w:rPr>
-            </w:pPr>
-          </w:p>
-        </w:tc>
-        <w:tc>
-          <w:tcPr>
-            <w:tcW w:w="698" w:type="dxa"/>
-          </w:tcPr>
-          <w:p>
-            <w:pPr>
-              <w:rPr>
-                <w:sz w:val="16"/>
-                <w:szCs w:val="16"/>
-              </w:rPr>
-            </w:pPr>
-          </w:p>
-        </w:tc>
-        <w:tc>
-          <w:tcPr>
-            <w:tcW w:w="3078" w:type="dxa"/>
+            <w:tcW w:w="1800" w:type="dxa"/>
+          </w:tcPr>
+          <w:p>
+            <w:pPr>
+              <w:rPr>
+                <w:sz w:val="16"/>
+                <w:szCs w:val="16"/>
+              </w:rPr>
+            </w:pPr>
+          </w:p>
+        </w:tc>
+        <w:tc>
+          <w:tcPr>
+            <w:tcW w:w="5310" w:type="dxa"/>
+          </w:tcPr>
+          <w:p>
+            <w:pPr>
+              <w:rPr>
+                <w:sz w:val="16"/>
+                <w:szCs w:val="16"/>
+              </w:rPr>
+            </w:pPr>
+          </w:p>
+        </w:tc>
+        <w:tc>
+          <w:tcPr>
+            <w:tcW w:w="630" w:type="dxa"/>
+          </w:tcPr>
+          <w:p>
+            <w:pPr>
+              <w:rPr>
+                <w:sz w:val="16"/>
+                <w:szCs w:val="16"/>
+              </w:rPr>
+            </w:pPr>
+          </w:p>
+        </w:tc>
+        <w:tc>
+          <w:tcPr>
+            <w:tcW w:w="720" w:type="dxa"/>
+          </w:tcPr>
+          <w:p>
+            <w:pPr>
+              <w:rPr>
+                <w:sz w:val="16"/>
+                <w:szCs w:val="16"/>
+              </w:rPr>
+            </w:pPr>
+          </w:p>
+        </w:tc>
+        <w:tc>
+          <w:tcPr>
+            <w:tcW w:w="990" w:type="dxa"/>
+          </w:tcPr>
+          <w:p>
+            <w:pPr>
+              <w:rPr>
+                <w:sz w:val="16"/>
+                <w:szCs w:val="16"/>
+              </w:rPr>
+            </w:pPr>
+          </w:p>
+        </w:tc>
+        <w:tc>
+          <w:tcPr>
+            <w:tcW w:w="3209" w:type="dxa"/>
           </w:tcPr>
           <w:p>
             <w:pPr>
@@ -1075,9 +1124,12 @@
         </w:tc>
       </w:tr>
       <w:tr>
-        <w:tc>
-          <w:tcPr>
-            <w:tcW w:w="1028" w:type="dxa"/>
+        <w:trPr>
+          <w:trHeight w:val="420"/>
+        </w:trPr>
+        <w:tc>
+          <w:tcPr>
+            <w:tcW w:w="625" w:type="dxa"/>
             <w:shd w:val="clear" w:color="auto" w:fill="808080" w:themeFill="background1" w:themeFillShade="80"/>
           </w:tcPr>
           <w:p>
@@ -1091,72 +1143,72 @@
         </w:tc>
         <w:tc>
           <w:tcPr>
-            <w:tcW w:w="1410" w:type="dxa"/>
-          </w:tcPr>
-          <w:p>
-            <w:pPr>
-              <w:rPr>
-                <w:sz w:val="16"/>
-                <w:szCs w:val="16"/>
-              </w:rPr>
-            </w:pPr>
-          </w:p>
-        </w:tc>
-        <w:tc>
-          <w:tcPr>
-            <w:tcW w:w="1223" w:type="dxa"/>
-          </w:tcPr>
-          <w:p>
-            <w:pPr>
-              <w:rPr>
-                <w:sz w:val="16"/>
-                <w:szCs w:val="16"/>
-              </w:rPr>
-            </w:pPr>
-          </w:p>
-        </w:tc>
-        <w:tc>
-          <w:tcPr>
-            <w:tcW w:w="677" w:type="dxa"/>
-          </w:tcPr>
-          <w:p>
-            <w:pPr>
-              <w:rPr>
-                <w:sz w:val="16"/>
-                <w:szCs w:val="16"/>
-              </w:rPr>
-            </w:pPr>
-          </w:p>
-        </w:tc>
-        <w:tc>
-          <w:tcPr>
-            <w:tcW w:w="742" w:type="dxa"/>
-          </w:tcPr>
-          <w:p>
-            <w:pPr>
-              <w:rPr>
-                <w:sz w:val="16"/>
-                <w:szCs w:val="16"/>
-              </w:rPr>
-            </w:pPr>
-          </w:p>
-        </w:tc>
-        <w:tc>
-          <w:tcPr>
-            <w:tcW w:w="698" w:type="dxa"/>
-          </w:tcPr>
-          <w:p>
-            <w:pPr>
-              <w:rPr>
-                <w:sz w:val="16"/>
-                <w:szCs w:val="16"/>
-              </w:rPr>
-            </w:pPr>
-          </w:p>
-        </w:tc>
-        <w:tc>
-          <w:tcPr>
-            <w:tcW w:w="3078" w:type="dxa"/>
+            <w:tcW w:w="1800" w:type="dxa"/>
+          </w:tcPr>
+          <w:p>
+            <w:pPr>
+              <w:rPr>
+                <w:sz w:val="16"/>
+                <w:szCs w:val="16"/>
+              </w:rPr>
+            </w:pPr>
+          </w:p>
+        </w:tc>
+        <w:tc>
+          <w:tcPr>
+            <w:tcW w:w="5310" w:type="dxa"/>
+          </w:tcPr>
+          <w:p>
+            <w:pPr>
+              <w:rPr>
+                <w:sz w:val="16"/>
+                <w:szCs w:val="16"/>
+              </w:rPr>
+            </w:pPr>
+          </w:p>
+        </w:tc>
+        <w:tc>
+          <w:tcPr>
+            <w:tcW w:w="630" w:type="dxa"/>
+          </w:tcPr>
+          <w:p>
+            <w:pPr>
+              <w:rPr>
+                <w:sz w:val="16"/>
+                <w:szCs w:val="16"/>
+              </w:rPr>
+            </w:pPr>
+          </w:p>
+        </w:tc>
+        <w:tc>
+          <w:tcPr>
+            <w:tcW w:w="720" w:type="dxa"/>
+          </w:tcPr>
+          <w:p>
+            <w:pPr>
+              <w:rPr>
+                <w:sz w:val="16"/>
+                <w:szCs w:val="16"/>
+              </w:rPr>
+            </w:pPr>
+          </w:p>
+        </w:tc>
+        <w:tc>
+          <w:tcPr>
+            <w:tcW w:w="990" w:type="dxa"/>
+          </w:tcPr>
+          <w:p>
+            <w:pPr>
+              <w:rPr>
+                <w:sz w:val="16"/>
+                <w:szCs w:val="16"/>
+              </w:rPr>
+            </w:pPr>
+          </w:p>
+        </w:tc>
+        <w:tc>
+          <w:tcPr>
+            <w:tcW w:w="3209" w:type="dxa"/>
           </w:tcPr>
           <w:p>
             <w:pPr>
@@ -1171,8 +1223,8 @@
     </w:tbl>
     <w:p/>
     <w:sectPr>
-      <w:pgSz w:w="12240" w:h="15840"/>
-      <w:pgMar w:top="1440" w:right="1800" w:bottom="1440" w:left="1800" w:header="720" w:footer="720" w:gutter="0"/>
+      <w:pgSz w:w="15840" w:h="12240" w:orient="landscape"/>
+      <w:pgMar w:top="1800" w:right="1440" w:bottom="1800" w:left="1440" w:header="720" w:footer="720" w:gutter="0"/>
       <w:cols w:space="720"/>
       <w:docGrid w:linePitch="360"/>
     </w:sectPr>
@@ -1461,7 +1513,6 @@
     <w:lsdException w:name="Book Title" w:uiPriority="33" w:qFormat="1"/>
     <w:lsdException w:name="Bibliography" w:semiHidden="1" w:uiPriority="37" w:unhideWhenUsed="1"/>
     <w:lsdException w:name="TOC Heading" w:semiHidden="1" w:uiPriority="39" w:unhideWhenUsed="1" w:qFormat="1"/>
-    <w:lsdException w:name="Grid Table 3" w:semiHidden="1" w:unhideWhenUsed="1"/>
     <w:lsdException w:name="Grid Table 4" w:uiPriority="49"/>
     <w:lsdException w:name="Grid Table 5 Dark" w:uiPriority="50"/>
     <w:lsdException w:name="Grid Table 6 Colorful" w:uiPriority="51"/>
@@ -1934,7 +1985,7 @@
 </file>
 
 <file path=customXml/itemProps1.xml><?xml version="1.0" encoding="utf-8"?>
-<ds:datastoreItem xmlns:ds="http://schemas.openxmlformats.org/officeDocument/2006/customXml" ds:itemID="{04029DA7-AAC3-480D-837E-C0BCB987770D}">
+<ds:datastoreItem xmlns:ds="http://schemas.openxmlformats.org/officeDocument/2006/customXml" ds:itemID="{16CAE48F-70DF-441D-8F37-FB7076478564}">
   <ds:schemaRefs>
     <ds:schemaRef ds:uri="http://schemas.openxmlformats.org/officeDocument/2006/bibliography"/>
   </ds:schemaRefs>

</xml_diff>